<commit_message>
浮点数doc完善 Signed-off-by: bi-an <2608120872@qq.com>
</commit_message>
<xml_diff>
--- a/浮点数.docx
+++ b/浮点数.docx
@@ -36,7 +36,7 @@
           <v:shape id="_x0000_i1025" type="#_x0000_t75" style="width:9pt;height:13.8pt" o:ole="">
             <v:imagedata r:id="rId5" o:title=""/>
           </v:shape>
-          <o:OLEObject Type="Embed" ProgID="Equation.DSMT4" ShapeID="_x0000_i1025" DrawAspect="Content" ObjectID="_1616857204" r:id="rId6"/>
+          <o:OLEObject Type="Embed" ProgID="Equation.DSMT4" ShapeID="_x0000_i1025" DrawAspect="Content" ObjectID="_1616914696" r:id="rId6"/>
         </w:object>
       </w:r>
       <w:r>
@@ -1442,7 +1442,7 @@
           <v:shape id="_x0000_i1026" type="#_x0000_t75" style="width:172.2pt;height:16.2pt" o:ole="">
             <v:imagedata r:id="rId11" o:title=""/>
           </v:shape>
-          <o:OLEObject Type="Embed" ProgID="Equation.DSMT4" ShapeID="_x0000_i1026" DrawAspect="Content" ObjectID="_1616857205" r:id="rId12"/>
+          <o:OLEObject Type="Embed" ProgID="Equation.DSMT4" ShapeID="_x0000_i1026" DrawAspect="Content" ObjectID="_1616914697" r:id="rId12"/>
         </w:object>
       </w:r>
       <w:r>
@@ -1561,7 +1561,7 @@
           <v:shape id="_x0000_i1027" type="#_x0000_t75" style="width:271.2pt;height:18pt" o:ole="">
             <v:imagedata r:id="rId13" o:title=""/>
           </v:shape>
-          <o:OLEObject Type="Embed" ProgID="Equation.DSMT4" ShapeID="_x0000_i1027" DrawAspect="Content" ObjectID="_1616857206" r:id="rId14"/>
+          <o:OLEObject Type="Embed" ProgID="Equation.DSMT4" ShapeID="_x0000_i1027" DrawAspect="Content" ObjectID="_1616914698" r:id="rId14"/>
         </w:object>
       </w:r>
       <w:r>
@@ -1794,7 +1794,7 @@
           <v:shape id="_x0000_i1028" type="#_x0000_t75" style="width:9pt;height:13.8pt" o:ole="">
             <v:imagedata r:id="rId5" o:title=""/>
           </v:shape>
-          <o:OLEObject Type="Embed" ProgID="Equation.DSMT4" ShapeID="_x0000_i1028" DrawAspect="Content" ObjectID="_1616857207" r:id="rId15"/>
+          <o:OLEObject Type="Embed" ProgID="Equation.DSMT4" ShapeID="_x0000_i1028" DrawAspect="Content" ObjectID="_1616914699" r:id="rId15"/>
         </w:object>
       </w:r>
       <w:r>
@@ -1816,7 +1816,7 @@
           <v:shape id="_x0000_i1029" type="#_x0000_t75" style="width:147pt;height:18pt" o:ole="">
             <v:imagedata r:id="rId16" o:title=""/>
           </v:shape>
-          <o:OLEObject Type="Embed" ProgID="Equation.DSMT4" ShapeID="_x0000_i1029" DrawAspect="Content" ObjectID="_1616857208" r:id="rId17"/>
+          <o:OLEObject Type="Embed" ProgID="Equation.DSMT4" ShapeID="_x0000_i1029" DrawAspect="Content" ObjectID="_1616914700" r:id="rId17"/>
         </w:object>
       </w:r>
       <w:r>
@@ -2015,7 +2015,7 @@
     <w:p>
       <w:pPr>
         <w:rPr>
-          <w:rFonts w:ascii="Times New Roman" w:eastAsia="宋体" w:hAnsi="Times New Roman" w:cs="Times New Roman" w:hint="eastAsia"/>
+          <w:rFonts w:ascii="Times New Roman" w:eastAsia="宋体" w:hAnsi="Times New Roman" w:cs="Times New Roman"/>
           <w:b/>
           <w:sz w:val="24"/>
           <w:szCs w:val="24"/>
@@ -2813,10 +2813,10 @@
           <w:szCs w:val="24"/>
         </w:rPr>
         <w:object w:dxaOrig="7900" w:dyaOrig="360">
-          <v:shape id="_x0000_i1054" type="#_x0000_t75" style="width:394.8pt;height:18pt" o:ole="">
+          <v:shape id="_x0000_i1030" type="#_x0000_t75" style="width:394.8pt;height:18pt" o:ole="">
             <v:imagedata r:id="rId21" o:title=""/>
           </v:shape>
-          <o:OLEObject Type="Embed" ProgID="Equation.DSMT4" ShapeID="_x0000_i1054" DrawAspect="Content" ObjectID="_1616857209" r:id="rId22"/>
+          <o:OLEObject Type="Embed" ProgID="Equation.DSMT4" ShapeID="_x0000_i1030" DrawAspect="Content" ObjectID="_1616914701" r:id="rId22"/>
         </w:object>
       </w:r>
       <w:r>
@@ -2832,7 +2832,7 @@
     <w:p>
       <w:pPr>
         <w:rPr>
-          <w:rFonts w:ascii="Times New Roman" w:eastAsia="宋体" w:hAnsi="Times New Roman" w:cs="Times New Roman" w:hint="eastAsia"/>
+          <w:rFonts w:ascii="Times New Roman" w:eastAsia="宋体" w:hAnsi="Times New Roman" w:cs="Times New Roman"/>
           <w:b/>
           <w:sz w:val="24"/>
           <w:szCs w:val="24"/>
@@ -3036,10 +3036,10 @@
           <w:szCs w:val="24"/>
         </w:rPr>
         <w:object w:dxaOrig="200" w:dyaOrig="240">
-          <v:shape id="_x0000_i1032" type="#_x0000_t75" style="width:10.2pt;height:12pt" o:ole="">
+          <v:shape id="_x0000_i1031" type="#_x0000_t75" style="width:10.2pt;height:12pt" o:ole="">
             <v:imagedata r:id="rId23" o:title=""/>
           </v:shape>
-          <o:OLEObject Type="Embed" ProgID="Equation.DSMT4" ShapeID="_x0000_i1032" DrawAspect="Content" ObjectID="_1616857210" r:id="rId24"/>
+          <o:OLEObject Type="Embed" ProgID="Equation.DSMT4" ShapeID="_x0000_i1031" DrawAspect="Content" ObjectID="_1616914702" r:id="rId24"/>
         </w:object>
       </w:r>
       <w:r>
@@ -3539,19 +3539,134 @@
       <w:pPr>
         <w:rPr>
           <w:rFonts w:ascii="Times New Roman" w:eastAsia="宋体" w:hAnsi="Times New Roman" w:cs="Times New Roman"/>
-          <w:b/>
-          <w:sz w:val="24"/>
-          <w:szCs w:val="24"/>
-        </w:rPr>
-      </w:pPr>
-      <w:r>
-        <w:rPr>
-          <w:rFonts w:ascii="Times New Roman" w:eastAsia="宋体" w:hAnsi="Times New Roman" w:cs="Times New Roman" w:hint="eastAsia"/>
-          <w:b/>
-          <w:sz w:val="24"/>
-          <w:szCs w:val="24"/>
+          <w:sz w:val="24"/>
+          <w:szCs w:val="24"/>
+        </w:rPr>
+      </w:pPr>
+      <w:r>
+        <w:rPr>
+          <w:noProof/>
         </w:rPr>
         <w:lastRenderedPageBreak/>
+        <w:drawing>
+          <wp:inline distT="0" distB="0" distL="0" distR="0" wp14:anchorId="4B8E8582" wp14:editId="5C454462">
+            <wp:extent cx="5274310" cy="2468245"/>
+            <wp:effectExtent l="0" t="0" r="2540" b="8255"/>
+            <wp:docPr id="9" name="图片 9"/>
+            <wp:cNvGraphicFramePr>
+              <a:graphicFrameLocks xmlns:a="http://schemas.openxmlformats.org/drawingml/2006/main" noChangeAspect="1"/>
+            </wp:cNvGraphicFramePr>
+            <a:graphic xmlns:a="http://schemas.openxmlformats.org/drawingml/2006/main">
+              <a:graphicData uri="http://schemas.openxmlformats.org/drawingml/2006/picture">
+                <pic:pic xmlns:pic="http://schemas.openxmlformats.org/drawingml/2006/picture">
+                  <pic:nvPicPr>
+                    <pic:cNvPr id="1" name=""/>
+                    <pic:cNvPicPr/>
+                  </pic:nvPicPr>
+                  <pic:blipFill>
+                    <a:blip r:embed="rId26"/>
+                    <a:stretch>
+                      <a:fillRect/>
+                    </a:stretch>
+                  </pic:blipFill>
+                  <pic:spPr>
+                    <a:xfrm>
+                      <a:off x="0" y="0"/>
+                      <a:ext cx="5274310" cy="2468245"/>
+                    </a:xfrm>
+                    <a:prstGeom prst="rect">
+                      <a:avLst/>
+                    </a:prstGeom>
+                  </pic:spPr>
+                </pic:pic>
+              </a:graphicData>
+            </a:graphic>
+          </wp:inline>
+        </w:drawing>
+      </w:r>
+    </w:p>
+    <w:p>
+      <w:pPr>
+        <w:rPr>
+          <w:rFonts w:ascii="Times New Roman" w:eastAsia="宋体" w:hAnsi="Times New Roman" w:cs="Times New Roman"/>
+          <w:sz w:val="24"/>
+          <w:szCs w:val="24"/>
+        </w:rPr>
+      </w:pPr>
+      <w:hyperlink r:id="rId27" w:anchor="Examples" w:history="1">
+        <w:r>
+          <w:rPr>
+            <w:rStyle w:val="a3"/>
+          </w:rPr>
+          <w:t>https://en.wikipedia.org/wiki/IEEE_754-1985#Examples</w:t>
+        </w:r>
+      </w:hyperlink>
+    </w:p>
+    <w:p>
+      <w:pPr>
+        <w:rPr>
+          <w:rFonts w:ascii="Times New Roman" w:eastAsia="宋体" w:hAnsi="Times New Roman" w:cs="Times New Roman"/>
+          <w:sz w:val="24"/>
+          <w:szCs w:val="24"/>
+        </w:rPr>
+      </w:pPr>
+      <w:r>
+        <w:rPr>
+          <w:noProof/>
+        </w:rPr>
+        <w:drawing>
+          <wp:inline distT="0" distB="0" distL="0" distR="0" wp14:anchorId="01E29F90" wp14:editId="39D06E9E">
+            <wp:extent cx="5274310" cy="1923415"/>
+            <wp:effectExtent l="0" t="0" r="2540" b="635"/>
+            <wp:docPr id="10" name="图片 10"/>
+            <wp:cNvGraphicFramePr>
+              <a:graphicFrameLocks xmlns:a="http://schemas.openxmlformats.org/drawingml/2006/main" noChangeAspect="1"/>
+            </wp:cNvGraphicFramePr>
+            <a:graphic xmlns:a="http://schemas.openxmlformats.org/drawingml/2006/main">
+              <a:graphicData uri="http://schemas.openxmlformats.org/drawingml/2006/picture">
+                <pic:pic xmlns:pic="http://schemas.openxmlformats.org/drawingml/2006/picture">
+                  <pic:nvPicPr>
+                    <pic:cNvPr id="1" name=""/>
+                    <pic:cNvPicPr/>
+                  </pic:nvPicPr>
+                  <pic:blipFill>
+                    <a:blip r:embed="rId28"/>
+                    <a:stretch>
+                      <a:fillRect/>
+                    </a:stretch>
+                  </pic:blipFill>
+                  <pic:spPr>
+                    <a:xfrm>
+                      <a:off x="0" y="0"/>
+                      <a:ext cx="5274310" cy="1923415"/>
+                    </a:xfrm>
+                    <a:prstGeom prst="rect">
+                      <a:avLst/>
+                    </a:prstGeom>
+                  </pic:spPr>
+                </pic:pic>
+              </a:graphicData>
+            </a:graphic>
+          </wp:inline>
+        </w:drawing>
+      </w:r>
+    </w:p>
+    <w:p>
+      <w:pPr>
+        <w:rPr>
+          <w:rFonts w:ascii="Times New Roman" w:eastAsia="宋体" w:hAnsi="Times New Roman" w:cs="Times New Roman"/>
+          <w:b/>
+          <w:sz w:val="24"/>
+          <w:szCs w:val="24"/>
+        </w:rPr>
+      </w:pPr>
+      <w:r>
+        <w:rPr>
+          <w:rFonts w:ascii="Times New Roman" w:eastAsia="宋体" w:hAnsi="Times New Roman" w:cs="Times New Roman" w:hint="eastAsia"/>
+          <w:b/>
+          <w:sz w:val="24"/>
+          <w:szCs w:val="24"/>
+        </w:rPr>
         <w:t>例</w:t>
       </w:r>
       <w:r>
@@ -3624,9 +3739,6 @@
     <w:p>
       <w:pPr>
         <w:pStyle w:val="MTDisplayEquation"/>
-        <w:rPr>
-          <w:rFonts w:hint="eastAsia"/>
-        </w:rPr>
       </w:pPr>
       <w:r>
         <w:tab/>
@@ -3636,10 +3748,10 @@
           <w:position w:val="-6"/>
         </w:rPr>
         <w:object w:dxaOrig="2780" w:dyaOrig="320">
-          <v:shape id="_x0000_i1043" type="#_x0000_t75" style="width:139.2pt;height:16.2pt" o:ole="">
-            <v:imagedata r:id="rId26" o:title=""/>
+          <v:shape id="_x0000_i1032" type="#_x0000_t75" style="width:139.2pt;height:16.2pt" o:ole="">
+            <v:imagedata r:id="rId29" o:title=""/>
           </v:shape>
-          <o:OLEObject Type="Embed" ProgID="Equation.DSMT4" ShapeID="_x0000_i1043" DrawAspect="Content" ObjectID="_1616857211" r:id="rId27"/>
+          <o:OLEObject Type="Embed" ProgID="Equation.DSMT4" ShapeID="_x0000_i1032" DrawAspect="Content" ObjectID="_1616914703" r:id="rId30"/>
         </w:object>
       </w:r>
       <w:r>
@@ -3795,13 +3907,6 @@
       </w:pPr>
     </w:p>
     <w:p>
-      <w:pPr>
-        <w:rPr>
-          <w:rFonts w:ascii="Times New Roman" w:eastAsia="宋体" w:hAnsi="Times New Roman" w:cs="Times New Roman"/>
-          <w:sz w:val="24"/>
-          <w:szCs w:val="24"/>
-        </w:rPr>
-      </w:pPr>
       <w:r>
         <w:rPr>
           <w:rFonts w:ascii="Times New Roman" w:eastAsia="宋体" w:hAnsi="Times New Roman" w:cs="Times New Roman" w:hint="eastAsia"/>
@@ -3855,27 +3960,645 @@
       </w:r>
       <w:r>
         <w:rPr>
-          <w:rFonts w:ascii="Times New Roman" w:eastAsia="宋体" w:hAnsi="Times New Roman" w:cs="Times New Roman"/>
-          <w:sz w:val="24"/>
-          <w:szCs w:val="24"/>
-        </w:rPr>
-        <w:t>-3.4E38</w:t>
-      </w:r>
-      <w:r>
-        <w:rPr>
-          <w:rFonts w:ascii="Times New Roman" w:eastAsia="宋体" w:hAnsi="Times New Roman" w:cs="Times New Roman"/>
-          <w:sz w:val="24"/>
-          <w:szCs w:val="24"/>
-        </w:rPr>
-        <w:t>～</w:t>
-      </w:r>
-      <w:r>
-        <w:rPr>
-          <w:rFonts w:ascii="Times New Roman" w:eastAsia="宋体" w:hAnsi="Times New Roman" w:cs="Times New Roman"/>
-          <w:sz w:val="24"/>
-          <w:szCs w:val="24"/>
-        </w:rPr>
-        <w:t>3.4E38</w:t>
+          <w:rFonts w:ascii="Times New Roman" w:eastAsia="宋体" w:hAnsi="Times New Roman" w:cs="Times New Roman" w:hint="eastAsia"/>
+          <w:sz w:val="24"/>
+          <w:szCs w:val="24"/>
+        </w:rPr>
+        <w:t xml:space="preserve"> </w:t>
+      </w:r>
+      <w:r>
+        <w:rPr>
+          <w:rFonts w:ascii="Times New Roman" w:eastAsia="宋体" w:hAnsi="Times New Roman" w:cs="Times New Roman"/>
+          <w:sz w:val="24"/>
+          <w:szCs w:val="24"/>
+        </w:rPr>
+        <w:t xml:space="preserve"> </w:t>
+      </w:r>
+      <w:hyperlink r:id="rId31" w:history="1">
+        <w:r>
+          <w:rPr>
+            <w:rStyle w:val="a3"/>
+          </w:rPr>
+          <w:t>https://www.jianshu.com/p/43b1b09f27f4</w:t>
+        </w:r>
+      </w:hyperlink>
+      <w:r>
+        <w:t xml:space="preserve"> </w:t>
+      </w:r>
+    </w:p>
+    <w:p>
+      <w:pPr>
+        <w:rPr>
+          <w:rFonts w:ascii="Times New Roman" w:eastAsia="宋体" w:hAnsi="Times New Roman" w:cs="Times New Roman"/>
+          <w:b/>
+          <w:sz w:val="24"/>
+          <w:szCs w:val="24"/>
+        </w:rPr>
+      </w:pPr>
+      <w:r>
+        <w:rPr>
+          <w:rFonts w:ascii="Times New Roman" w:hAnsi="Times New Roman" w:cs="Times New Roman"/>
+          <w:b/>
+        </w:rPr>
+        <w:t>Wiki:</w:t>
+      </w:r>
+    </w:p>
+    <w:p>
+      <w:r>
+        <w:rPr>
+          <w:noProof/>
+        </w:rPr>
+        <w:drawing>
+          <wp:inline distT="0" distB="0" distL="0" distR="0">
+            <wp:extent cx="5274310" cy="774785"/>
+            <wp:effectExtent l="0" t="0" r="2540" b="6350"/>
+            <wp:docPr id="8" name="图片 8" descr="https://upload-images.jianshu.io/upload_images/3856786-a0bdf905f7cadacf.png?imageMogr2/auto-orient/"/>
+            <wp:cNvGraphicFramePr>
+              <a:graphicFrameLocks xmlns:a="http://schemas.openxmlformats.org/drawingml/2006/main" noChangeAspect="1"/>
+            </wp:cNvGraphicFramePr>
+            <a:graphic xmlns:a="http://schemas.openxmlformats.org/drawingml/2006/main">
+              <a:graphicData uri="http://schemas.openxmlformats.org/drawingml/2006/picture">
+                <pic:pic xmlns:pic="http://schemas.openxmlformats.org/drawingml/2006/picture">
+                  <pic:nvPicPr>
+                    <pic:cNvPr id="0" name="Picture 16" descr="https://upload-images.jianshu.io/upload_images/3856786-a0bdf905f7cadacf.png?imageMogr2/auto-orient/"/>
+                    <pic:cNvPicPr>
+                      <a:picLocks noChangeAspect="1" noChangeArrowheads="1"/>
+                    </pic:cNvPicPr>
+                  </pic:nvPicPr>
+                  <pic:blipFill>
+                    <a:blip r:embed="rId32">
+                      <a:extLst>
+                        <a:ext uri="{28A0092B-C50C-407E-A947-70E740481C1C}">
+                          <a14:useLocalDpi xmlns:a14="http://schemas.microsoft.com/office/drawing/2010/main" val="0"/>
+                        </a:ext>
+                      </a:extLst>
+                    </a:blip>
+                    <a:srcRect/>
+                    <a:stretch>
+                      <a:fillRect/>
+                    </a:stretch>
+                  </pic:blipFill>
+                  <pic:spPr bwMode="auto">
+                    <a:xfrm>
+                      <a:off x="0" y="0"/>
+                      <a:ext cx="5274310" cy="774785"/>
+                    </a:xfrm>
+                    <a:prstGeom prst="rect">
+                      <a:avLst/>
+                    </a:prstGeom>
+                    <a:noFill/>
+                    <a:ln>
+                      <a:noFill/>
+                    </a:ln>
+                  </pic:spPr>
+                </pic:pic>
+              </a:graphicData>
+            </a:graphic>
+          </wp:inline>
+        </w:drawing>
+      </w:r>
+    </w:p>
+    <w:p>
+      <w:pPr>
+        <w:pStyle w:val="a6"/>
+        <w:shd w:val="clear" w:color="auto" w:fill="FFFFFF"/>
+        <w:spacing w:before="0" w:beforeAutospacing="0" w:after="375" w:afterAutospacing="0"/>
+        <w:rPr>
+          <w:rFonts w:ascii="Arial" w:hAnsi="Arial" w:cs="Arial"/>
+          <w:color w:val="2F2F2F"/>
+        </w:rPr>
+      </w:pPr>
+      <w:r>
+        <w:rPr>
+          <w:rFonts w:ascii="Arial" w:hAnsi="Arial" w:cs="Arial"/>
+          <w:color w:val="2F2F2F"/>
+        </w:rPr>
+        <w:t>可见</w:t>
+      </w:r>
+      <w:r>
+        <w:rPr>
+          <w:rFonts w:ascii="Arial" w:hAnsi="Arial" w:cs="Arial"/>
+          <w:color w:val="2F2F2F"/>
+        </w:rPr>
+        <w:t>float</w:t>
+      </w:r>
+      <w:r>
+        <w:rPr>
+          <w:rFonts w:ascii="Arial" w:hAnsi="Arial" w:cs="Arial"/>
+          <w:color w:val="2F2F2F"/>
+        </w:rPr>
+        <w:t>类型</w:t>
+      </w:r>
+      <w:r>
+        <w:rPr>
+          <w:rFonts w:ascii="Arial" w:hAnsi="Arial" w:cs="Arial"/>
+          <w:color w:val="2F2F2F"/>
+        </w:rPr>
+        <w:t xml:space="preserve">, </w:t>
+      </w:r>
+      <w:r>
+        <w:rPr>
+          <w:rFonts w:ascii="Arial" w:hAnsi="Arial" w:cs="Arial"/>
+          <w:color w:val="2F2F2F"/>
+        </w:rPr>
+        <w:t>或者说</w:t>
+      </w:r>
+      <w:r>
+        <w:rPr>
+          <w:rFonts w:ascii="Arial" w:hAnsi="Arial" w:cs="Arial"/>
+          <w:color w:val="2F2F2F"/>
+        </w:rPr>
+        <w:t>32</w:t>
+      </w:r>
+      <w:r>
+        <w:rPr>
+          <w:rFonts w:ascii="Arial" w:hAnsi="Arial" w:cs="Arial"/>
+          <w:color w:val="2F2F2F"/>
+        </w:rPr>
+        <w:t>位浮点数的取值范围是</w:t>
+      </w:r>
+      <w:r>
+        <w:rPr>
+          <w:rFonts w:ascii="Arial" w:hAnsi="Arial" w:cs="Arial"/>
+          <w:b/>
+          <w:bCs/>
+          <w:color w:val="2F2F2F"/>
+        </w:rPr>
+        <w:t>±1.18×10−38 to ±3.4×1038</w:t>
+      </w:r>
+      <w:r>
+        <w:rPr>
+          <w:rFonts w:ascii="Arial" w:hAnsi="Arial" w:cs="Arial"/>
+          <w:color w:val="2F2F2F"/>
+        </w:rPr>
+        <w:t xml:space="preserve">, </w:t>
+      </w:r>
+      <w:r>
+        <w:rPr>
+          <w:rFonts w:ascii="Arial" w:hAnsi="Arial" w:cs="Arial"/>
+          <w:color w:val="2F2F2F"/>
+        </w:rPr>
+        <w:t>准确的说是</w:t>
+      </w:r>
+      <w:r>
+        <w:rPr>
+          <w:rFonts w:ascii="Arial" w:hAnsi="Arial" w:cs="Arial"/>
+          <w:b/>
+          <w:bCs/>
+          <w:color w:val="2F2F2F"/>
+        </w:rPr>
+        <w:t xml:space="preserve">[-3.4*10^38, -1.18*10^-38] </w:t>
+      </w:r>
+      <w:r>
+        <w:rPr>
+          <w:rFonts w:ascii="微软雅黑" w:eastAsia="微软雅黑" w:hAnsi="微软雅黑" w:cs="微软雅黑" w:hint="eastAsia"/>
+          <w:b/>
+          <w:bCs/>
+          <w:color w:val="2F2F2F"/>
+        </w:rPr>
+        <w:t>∪</w:t>
+      </w:r>
+      <w:r>
+        <w:rPr>
+          <w:rFonts w:ascii="Arial" w:hAnsi="Arial" w:cs="Arial"/>
+          <w:b/>
+          <w:bCs/>
+          <w:color w:val="2F2F2F"/>
+        </w:rPr>
+        <w:t xml:space="preserve"> [1.18*10^-38, 3.4 * 10^38]</w:t>
+      </w:r>
+      <w:r>
+        <w:rPr>
+          <w:rFonts w:ascii="Arial" w:hAnsi="Arial" w:cs="Arial" w:hint="eastAsia"/>
+          <w:b/>
+          <w:bCs/>
+          <w:color w:val="2F2F2F"/>
+        </w:rPr>
+        <w:t>，再加上特殊数：</w:t>
+      </w:r>
+      <w:r>
+        <w:rPr>
+          <w:rFonts w:ascii="Arial" w:hAnsi="Arial" w:cs="Arial" w:hint="eastAsia"/>
+          <w:b/>
+          <w:bCs/>
+          <w:color w:val="2F2F2F"/>
+        </w:rPr>
+        <w:t>0</w:t>
+      </w:r>
+      <w:r>
+        <w:rPr>
+          <w:rFonts w:ascii="Arial" w:hAnsi="Arial" w:cs="Arial" w:hint="eastAsia"/>
+          <w:b/>
+          <w:bCs/>
+          <w:color w:val="2F2F2F"/>
+        </w:rPr>
+        <w:t>，</w:t>
+      </w:r>
+      <w:proofErr w:type="spellStart"/>
+      <w:r>
+        <w:rPr>
+          <w:rFonts w:ascii="Arial" w:hAnsi="Arial" w:cs="Arial" w:hint="eastAsia"/>
+          <w:b/>
+          <w:bCs/>
+          <w:color w:val="2F2F2F"/>
+        </w:rPr>
+        <w:t>Na</w:t>
+      </w:r>
+      <w:r>
+        <w:rPr>
+          <w:rFonts w:ascii="Arial" w:hAnsi="Arial" w:cs="Arial"/>
+          <w:b/>
+          <w:bCs/>
+          <w:color w:val="2F2F2F"/>
+        </w:rPr>
+        <w:t>N</w:t>
+      </w:r>
+      <w:proofErr w:type="spellEnd"/>
+      <w:r>
+        <w:rPr>
+          <w:rFonts w:ascii="Arial" w:hAnsi="Arial" w:cs="Arial" w:hint="eastAsia"/>
+          <w:b/>
+          <w:bCs/>
+          <w:color w:val="2F2F2F"/>
+        </w:rPr>
+        <w:t>，无穷，非规范数。</w:t>
+      </w:r>
+    </w:p>
+    <w:p>
+      <w:pPr>
+        <w:rPr>
+          <w:rFonts w:ascii="Times New Roman" w:hAnsi="Times New Roman" w:cs="Times New Roman"/>
+          <w:b/>
+        </w:rPr>
+      </w:pPr>
+      <w:proofErr w:type="spellStart"/>
+      <w:r>
+        <w:rPr>
+          <w:rFonts w:ascii="Times New Roman" w:hAnsi="Times New Roman" w:cs="Times New Roman"/>
+          <w:b/>
+        </w:rPr>
+        <w:t>float.h</w:t>
+      </w:r>
+      <w:proofErr w:type="spellEnd"/>
+      <w:r>
+        <w:rPr>
+          <w:rFonts w:ascii="Times New Roman" w:hAnsi="Times New Roman" w:cs="Times New Roman"/>
+          <w:b/>
+        </w:rPr>
+        <w:t>:</w:t>
+      </w:r>
+    </w:p>
+    <w:p>
+      <w:pPr>
+        <w:autoSpaceDE w:val="0"/>
+        <w:autoSpaceDN w:val="0"/>
+        <w:adjustRightInd w:val="0"/>
+        <w:jc w:val="left"/>
+        <w:rPr>
+          <w:rFonts w:ascii="Consolas" w:hAnsi="Consolas" w:cs="Consolas"/>
+          <w:color w:val="000000"/>
+          <w:kern w:val="0"/>
+          <w:sz w:val="19"/>
+          <w:szCs w:val="19"/>
+        </w:rPr>
+      </w:pPr>
+      <w:r>
+        <w:rPr>
+          <w:rFonts w:ascii="Consolas" w:hAnsi="Consolas" w:cs="Consolas"/>
+          <w:color w:val="808080"/>
+          <w:kern w:val="0"/>
+          <w:sz w:val="19"/>
+          <w:szCs w:val="19"/>
+        </w:rPr>
+        <w:lastRenderedPageBreak/>
+        <w:t>#define</w:t>
+      </w:r>
+      <w:r>
+        <w:rPr>
+          <w:rFonts w:ascii="Consolas" w:hAnsi="Consolas" w:cs="Consolas"/>
+          <w:color w:val="000000"/>
+          <w:kern w:val="0"/>
+          <w:sz w:val="19"/>
+          <w:szCs w:val="19"/>
+        </w:rPr>
+        <w:t xml:space="preserve"> </w:t>
+      </w:r>
+      <w:r>
+        <w:rPr>
+          <w:rFonts w:ascii="Consolas" w:hAnsi="Consolas" w:cs="Consolas"/>
+          <w:color w:val="6F008A"/>
+          <w:kern w:val="0"/>
+          <w:sz w:val="19"/>
+          <w:szCs w:val="19"/>
+        </w:rPr>
+        <w:t>FLT_MAX</w:t>
+      </w:r>
+      <w:r>
+        <w:rPr>
+          <w:rFonts w:ascii="Consolas" w:hAnsi="Consolas" w:cs="Consolas"/>
+          <w:color w:val="000000"/>
+          <w:kern w:val="0"/>
+          <w:sz w:val="19"/>
+          <w:szCs w:val="19"/>
+        </w:rPr>
+        <w:t xml:space="preserve">          3.402823466e+38F        </w:t>
+      </w:r>
+      <w:r>
+        <w:rPr>
+          <w:rFonts w:ascii="Consolas" w:hAnsi="Consolas" w:cs="Consolas"/>
+          <w:color w:val="008000"/>
+          <w:kern w:val="0"/>
+          <w:sz w:val="19"/>
+          <w:szCs w:val="19"/>
+        </w:rPr>
+        <w:t>// max value</w:t>
+      </w:r>
+    </w:p>
+    <w:p>
+      <w:pPr>
+        <w:autoSpaceDE w:val="0"/>
+        <w:autoSpaceDN w:val="0"/>
+        <w:adjustRightInd w:val="0"/>
+        <w:jc w:val="left"/>
+        <w:rPr>
+          <w:rFonts w:ascii="Consolas" w:hAnsi="Consolas" w:cs="Consolas"/>
+          <w:color w:val="008000"/>
+          <w:kern w:val="0"/>
+          <w:sz w:val="19"/>
+          <w:szCs w:val="19"/>
+        </w:rPr>
+      </w:pPr>
+      <w:r>
+        <w:rPr>
+          <w:rFonts w:ascii="Consolas" w:hAnsi="Consolas" w:cs="Consolas"/>
+          <w:color w:val="808080"/>
+          <w:kern w:val="0"/>
+          <w:sz w:val="19"/>
+          <w:szCs w:val="19"/>
+        </w:rPr>
+        <w:t>#define</w:t>
+      </w:r>
+      <w:r>
+        <w:rPr>
+          <w:rFonts w:ascii="Consolas" w:hAnsi="Consolas" w:cs="Consolas"/>
+          <w:color w:val="000000"/>
+          <w:kern w:val="0"/>
+          <w:sz w:val="19"/>
+          <w:szCs w:val="19"/>
+        </w:rPr>
+        <w:t xml:space="preserve"> </w:t>
+      </w:r>
+      <w:r>
+        <w:rPr>
+          <w:rFonts w:ascii="Consolas" w:hAnsi="Consolas" w:cs="Consolas"/>
+          <w:color w:val="6F008A"/>
+          <w:kern w:val="0"/>
+          <w:sz w:val="19"/>
+          <w:szCs w:val="19"/>
+        </w:rPr>
+        <w:t>FLT_MIN</w:t>
+      </w:r>
+      <w:r>
+        <w:rPr>
+          <w:rFonts w:ascii="Consolas" w:hAnsi="Consolas" w:cs="Consolas"/>
+          <w:color w:val="000000"/>
+          <w:kern w:val="0"/>
+          <w:sz w:val="19"/>
+          <w:szCs w:val="19"/>
+        </w:rPr>
+        <w:t xml:space="preserve">          1.175494351e-38F        </w:t>
+      </w:r>
+      <w:r>
+        <w:rPr>
+          <w:rFonts w:ascii="Consolas" w:hAnsi="Consolas" w:cs="Consolas"/>
+          <w:color w:val="008000"/>
+          <w:kern w:val="0"/>
+          <w:sz w:val="19"/>
+          <w:szCs w:val="19"/>
+        </w:rPr>
+        <w:t>// min normalized positive value</w:t>
+      </w:r>
+    </w:p>
+    <w:p>
+      <w:pPr>
+        <w:autoSpaceDE w:val="0"/>
+        <w:autoSpaceDN w:val="0"/>
+        <w:adjustRightInd w:val="0"/>
+        <w:jc w:val="left"/>
+        <w:rPr>
+          <w:rFonts w:ascii="Consolas" w:hAnsi="Consolas" w:cs="Consolas"/>
+          <w:color w:val="000000"/>
+          <w:kern w:val="0"/>
+          <w:sz w:val="19"/>
+          <w:szCs w:val="19"/>
+        </w:rPr>
+      </w:pPr>
+    </w:p>
+    <w:p>
+      <w:pPr>
+        <w:rPr>
+          <w:rFonts w:ascii="宋体" w:eastAsia="宋体" w:hAnsi="宋体"/>
+        </w:rPr>
+      </w:pPr>
+      <w:r>
+        <w:rPr>
+          <w:rFonts w:ascii="宋体" w:eastAsia="宋体" w:hAnsi="宋体" w:hint="eastAsia"/>
+          <w:b/>
+        </w:rPr>
+        <w:t>证明：</w:t>
+      </w:r>
+      <w:r>
+        <w:rPr>
+          <w:rFonts w:ascii="宋体" w:eastAsia="宋体" w:hAnsi="宋体" w:hint="eastAsia"/>
+        </w:rPr>
+        <w:t>因为阶值范围是[</w:t>
+      </w:r>
+      <w:r>
+        <w:rPr>
+          <w:rFonts w:ascii="宋体" w:eastAsia="宋体" w:hAnsi="宋体"/>
+        </w:rPr>
+        <w:t>-126,127]</w:t>
+      </w:r>
+      <w:r>
+        <w:rPr>
+          <w:rFonts w:ascii="宋体" w:eastAsia="宋体" w:hAnsi="宋体"/>
+        </w:rPr>
+        <w:t>,</w:t>
+      </w:r>
+    </w:p>
+    <w:p>
+      <w:pPr>
+        <w:pStyle w:val="MTDisplayEquation"/>
+      </w:pPr>
+      <w:r>
+        <w:tab/>
+      </w:r>
+      <w:r>
+        <w:rPr>
+          <w:position w:val="-30"/>
+        </w:rPr>
+        <w:object w:dxaOrig="4340" w:dyaOrig="560">
+          <v:shape id="_x0000_i1033" type="#_x0000_t75" style="width:216.6pt;height:28.2pt" o:ole="">
+            <v:imagedata r:id="rId33" o:title=""/>
+          </v:shape>
+          <o:OLEObject Type="Embed" ProgID="Equation.DSMT4" ShapeID="_x0000_i1033" DrawAspect="Content" ObjectID="_1616914704" r:id="rId34"/>
+        </w:object>
+      </w:r>
+      <w:r>
+        <w:t xml:space="preserve"> </w:t>
+      </w:r>
+    </w:p>
+    <w:p>
+      <w:pPr>
+        <w:jc w:val="center"/>
+      </w:pPr>
+      <w:r>
+        <w:rPr>
+          <w:position w:val="-30"/>
+        </w:rPr>
+        <w:object w:dxaOrig="2380" w:dyaOrig="560">
+          <v:shape id="_x0000_i1034" type="#_x0000_t75" style="width:118.8pt;height:28.2pt" o:ole="">
+            <v:imagedata r:id="rId35" o:title=""/>
+          </v:shape>
+          <o:OLEObject Type="Embed" ProgID="Equation.DSMT4" ShapeID="_x0000_i1034" DrawAspect="Content" ObjectID="_1616914705" r:id="rId36"/>
+        </w:object>
+      </w:r>
+    </w:p>
+    <w:p>
+      <w:pPr>
+        <w:rPr>
+          <w:rFonts w:ascii="Times New Roman" w:eastAsia="宋体" w:hAnsi="Times New Roman" w:cs="Times New Roman"/>
+          <w:sz w:val="24"/>
+          <w:szCs w:val="24"/>
+        </w:rPr>
+      </w:pPr>
+      <w:bookmarkStart w:id="0" w:name="_GoBack"/>
+      <w:bookmarkEnd w:id="0"/>
+      <w:r>
+        <w:rPr>
+          <w:rFonts w:ascii="Times New Roman" w:eastAsia="宋体" w:hAnsi="Times New Roman" w:cs="Times New Roman" w:hint="eastAsia"/>
+          <w:sz w:val="24"/>
+          <w:szCs w:val="24"/>
+        </w:rPr>
+        <w:t>这里的</w:t>
+      </w:r>
+      <w:r>
+        <w:rPr>
+          <w:rFonts w:ascii="Times New Roman" w:eastAsia="宋体" w:hAnsi="Times New Roman" w:cs="Times New Roman"/>
+          <w:position w:val="-6"/>
+          <w:sz w:val="24"/>
+          <w:szCs w:val="24"/>
+        </w:rPr>
+        <w:object w:dxaOrig="920" w:dyaOrig="279">
+          <v:shape id="_x0000_i1036" type="#_x0000_t75" style="width:46.2pt;height:13.8pt" o:ole="">
+            <v:imagedata r:id="rId37" o:title=""/>
+          </v:shape>
+          <o:OLEObject Type="Embed" ProgID="Equation.DSMT4" ShapeID="_x0000_i1036" DrawAspect="Content" ObjectID="_1616914706" r:id="rId38"/>
+        </w:object>
+      </w:r>
+      <w:r>
+        <w:rPr>
+          <w:rFonts w:ascii="Times New Roman" w:eastAsia="宋体" w:hAnsi="Times New Roman" w:cs="Times New Roman" w:hint="eastAsia"/>
+          <w:sz w:val="24"/>
+          <w:szCs w:val="24"/>
+        </w:rPr>
+        <w:t>指的是规格化数，</w:t>
+      </w:r>
+      <w:r>
+        <w:rPr>
+          <w:rFonts w:ascii="Times New Roman" w:eastAsia="宋体" w:hAnsi="Times New Roman" w:cs="Times New Roman" w:hint="eastAsia"/>
+          <w:sz w:val="24"/>
+          <w:szCs w:val="24"/>
+        </w:rPr>
+        <w:t>flo</w:t>
+      </w:r>
+      <w:r>
+        <w:rPr>
+          <w:rFonts w:ascii="Times New Roman" w:eastAsia="宋体" w:hAnsi="Times New Roman" w:cs="Times New Roman"/>
+          <w:sz w:val="24"/>
+          <w:szCs w:val="24"/>
+        </w:rPr>
+        <w:t>at</w:t>
+      </w:r>
+      <w:r>
+        <w:rPr>
+          <w:rFonts w:ascii="Times New Roman" w:eastAsia="宋体" w:hAnsi="Times New Roman" w:cs="Times New Roman" w:hint="eastAsia"/>
+          <w:sz w:val="24"/>
+          <w:szCs w:val="24"/>
+        </w:rPr>
+        <w:t>可以表示特殊数</w:t>
+      </w:r>
+      <w:r>
+        <w:rPr>
+          <w:rFonts w:ascii="Times New Roman" w:eastAsia="宋体" w:hAnsi="Times New Roman" w:cs="Times New Roman" w:hint="eastAsia"/>
+          <w:sz w:val="24"/>
+          <w:szCs w:val="24"/>
+        </w:rPr>
+        <w:t>0</w:t>
+      </w:r>
+      <w:r>
+        <w:rPr>
+          <w:rFonts w:ascii="Times New Roman" w:eastAsia="宋体" w:hAnsi="Times New Roman" w:cs="Times New Roman" w:hint="eastAsia"/>
+          <w:sz w:val="24"/>
+          <w:szCs w:val="24"/>
+        </w:rPr>
+        <w:t>，</w:t>
+      </w:r>
+      <w:r>
+        <w:rPr>
+          <w:rFonts w:ascii="Times New Roman" w:eastAsia="宋体" w:hAnsi="Times New Roman" w:cs="Times New Roman" w:hint="eastAsia"/>
+          <w:sz w:val="24"/>
+          <w:szCs w:val="24"/>
+        </w:rPr>
+        <w:t>以及更小的非规范数，用非规范数，最小的正数为</w:t>
+      </w:r>
+      <w:r>
+        <w:rPr>
+          <w:rFonts w:ascii="Times New Roman" w:eastAsia="宋体" w:hAnsi="Times New Roman" w:cs="Times New Roman" w:hint="eastAsia"/>
+          <w:sz w:val="24"/>
+          <w:szCs w:val="24"/>
+        </w:rPr>
+        <w:t>2</w:t>
+      </w:r>
+      <w:r>
+        <w:rPr>
+          <w:rFonts w:ascii="Times New Roman" w:eastAsia="宋体" w:hAnsi="Times New Roman" w:cs="Times New Roman"/>
+          <w:sz w:val="24"/>
+          <w:szCs w:val="24"/>
+        </w:rPr>
+        <w:t>^-23*</w:t>
+      </w:r>
+      <w:r>
+        <w:rPr>
+          <w:rFonts w:ascii="Times New Roman" w:eastAsia="宋体" w:hAnsi="Times New Roman" w:cs="Times New Roman" w:hint="eastAsia"/>
+          <w:sz w:val="24"/>
+          <w:szCs w:val="24"/>
+        </w:rPr>
+        <w:t>2</w:t>
+      </w:r>
+      <w:r>
+        <w:rPr>
+          <w:rFonts w:ascii="Times New Roman" w:eastAsia="宋体" w:hAnsi="Times New Roman" w:cs="Times New Roman"/>
+          <w:sz w:val="24"/>
+          <w:szCs w:val="24"/>
+        </w:rPr>
+        <w:t>^-126</w:t>
+      </w:r>
+      <w:r>
+        <w:rPr>
+          <w:rFonts w:ascii="Times New Roman" w:eastAsia="宋体" w:hAnsi="Times New Roman" w:cs="Times New Roman"/>
+          <w:sz w:val="24"/>
+          <w:szCs w:val="24"/>
+        </w:rPr>
+        <w:t>=</w:t>
+      </w:r>
+      <w:r>
+        <w:rPr>
+          <w:rFonts w:ascii="Times New Roman" w:eastAsia="宋体" w:hAnsi="Times New Roman" w:cs="Times New Roman"/>
+          <w:sz w:val="24"/>
+          <w:szCs w:val="24"/>
+        </w:rPr>
+        <w:t>2^-149=1.4E-45</w:t>
       </w:r>
       <w:r>
         <w:rPr>
@@ -3884,83 +4607,6 @@
           <w:szCs w:val="24"/>
         </w:rPr>
         <w:t>.</w:t>
-      </w:r>
-    </w:p>
-    <w:p>
-      <w:pPr>
-        <w:pStyle w:val="MTDisplayEquation"/>
-      </w:pPr>
-      <w:r>
-        <w:tab/>
-      </w:r>
-      <w:bookmarkStart w:id="0" w:name="_GoBack"/>
-      <w:r>
-        <w:rPr>
-          <w:position w:val="-30"/>
-        </w:rPr>
-        <w:object w:dxaOrig="3280" w:dyaOrig="560">
-          <v:shape id="_x0000_i1063" type="#_x0000_t75" style="width:163.8pt;height:28.2pt" o:ole="">
-            <v:imagedata r:id="rId28" o:title=""/>
-          </v:shape>
-          <o:OLEObject Type="Embed" ProgID="Equation.DSMT4" ShapeID="_x0000_i1063" DrawAspect="Content" ObjectID="_1616857212" r:id="rId29"/>
-        </w:object>
-      </w:r>
-      <w:bookmarkEnd w:id="0"/>
-      <w:r>
-        <w:t xml:space="preserve"> </w:t>
-      </w:r>
-    </w:p>
-    <w:p>
-      <w:pPr>
-        <w:rPr>
-          <w:rFonts w:ascii="Times New Roman" w:eastAsia="宋体" w:hAnsi="Times New Roman" w:cs="Times New Roman"/>
-          <w:b/>
-          <w:sz w:val="24"/>
-          <w:szCs w:val="24"/>
-        </w:rPr>
-      </w:pPr>
-    </w:p>
-    <w:p>
-      <w:pPr>
-        <w:rPr>
-          <w:rFonts w:ascii="Times New Roman" w:eastAsia="宋体" w:hAnsi="Times New Roman" w:cs="Times New Roman" w:hint="eastAsia"/>
-          <w:b/>
-          <w:sz w:val="24"/>
-          <w:szCs w:val="24"/>
-        </w:rPr>
-      </w:pPr>
-      <w:r>
-        <w:rPr>
-          <w:rFonts w:ascii="Times New Roman" w:eastAsia="宋体" w:hAnsi="Times New Roman" w:cs="Times New Roman" w:hint="eastAsia"/>
-          <w:b/>
-          <w:sz w:val="24"/>
-          <w:szCs w:val="24"/>
-        </w:rPr>
-        <w:t>注：</w:t>
-      </w:r>
-      <w:r>
-        <w:rPr>
-          <w:rFonts w:ascii="Times New Roman" w:eastAsia="宋体" w:hAnsi="Times New Roman" w:cs="Times New Roman"/>
-          <w:b/>
-          <w:position w:val="-30"/>
-          <w:sz w:val="24"/>
-          <w:szCs w:val="24"/>
-        </w:rPr>
-        <w:object w:dxaOrig="4520" w:dyaOrig="560">
-          <v:shape id="_x0000_i1066" type="#_x0000_t75" style="width:226.2pt;height:28.2pt" o:ole="">
-            <v:imagedata r:id="rId30" o:title=""/>
-          </v:shape>
-          <o:OLEObject Type="Embed" ProgID="Equation.DSMT4" ShapeID="_x0000_i1066" DrawAspect="Content" ObjectID="_1616857213" r:id="rId31"/>
-        </w:object>
-      </w:r>
-      <w:r>
-        <w:rPr>
-          <w:rFonts w:ascii="Times New Roman" w:eastAsia="宋体" w:hAnsi="Times New Roman" w:cs="Times New Roman"/>
-          <w:b/>
-          <w:sz w:val="24"/>
-          <w:szCs w:val="24"/>
-        </w:rPr>
-        <w:t xml:space="preserve"> </w:t>
       </w:r>
     </w:p>
     <w:sectPr>

</xml_diff>